<commit_message>
Change content Hello.txt and .docx
</commit_message>
<xml_diff>
--- a/HelloGitHub.docx
+++ b/HelloGitHub.docx
@@ -16,11 +16,6 @@
       </w:r>
       <w:r>
         <w:t>. Welcome</w:t>
-      </w:r>
-    </w:p>
-    <w:p>
-      <w:r>
-        <w:t>Hihihi</w:t>
       </w:r>
       <w:bookmarkStart w:id="0" w:name="_GoBack"/>
       <w:bookmarkEnd w:id="0"/>

</xml_diff>